<commit_message>
Added 700# to file
</commit_message>
<xml_diff>
--- a/testfile.docx
+++ b/testfile.docx
@@ -9,7 +9,17 @@
       </w:r>
       <w:proofErr w:type="spellEnd"/>
       <w:r>
-        <w:t xml:space="preserve"> Sreedhara</w:t>
+        <w:t xml:space="preserve"> </w:t>
+      </w:r>
+      <w:proofErr w:type="spellStart"/>
+      <w:r>
+        <w:t>Sreedhara</w:t>
+      </w:r>
+      <w:proofErr w:type="spellEnd"/>
+    </w:p>
+    <w:p>
+      <w:r>
+        <w:t>700657162</w:t>
       </w:r>
     </w:p>
     <w:sectPr>

</xml_diff>